<commit_message>
From v1.2.5 to v1.3
</commit_message>
<xml_diff>
--- a/output/docx/UC001 - Solicitar Diárias.docx
+++ b/output/docx/UC001 - Solicitar Diárias.docx
@@ -454,7 +454,7 @@
             </w:pPr>
             <w:r>
               <w:rPr/>
-              <w:t>1.2.5</w:t>
+              <w:t>1.3</w:t>
             </w:r>
           </w:p>
         </w:tc>
@@ -474,7 +474,7 @@
             </w:pPr>
             <w:r>
               <w:rPr/>
-              <w:t>Update</w:t>
+              <w:t>Upgrade</w:t>
             </w:r>
           </w:p>
         </w:tc>
@@ -515,7 +515,7 @@
             </w:pPr>
             <w:r>
               <w:rPr/>
-              <w:t>31/05/2023</w:t>
+              <w:t>28/07/2023</w:t>
             </w:r>
           </w:p>
         </w:tc>
@@ -2013,7 +2013,7 @@
           <w:szCs w:val="24"/>
           <w:u w:val="none"/>
         </w:rPr>
-        <w:t>25. Chefe/Beneficiário Clica em confirmar. af[4]</w:t>
+        <w:t>25. Chefe/Beneficiário Clica em confirmar. af[4,6]</w:t>
       </w:r>
     </w:p>
     <w:p>
@@ -2517,6 +2517,72 @@
       <w:r>
         <w:rPr/>
         <w:t>3. Chefe/Beneficiário Informa o nome social do beneficiário da(s) diária(s). bs 24</w:t>
+      </w:r>
+    </w:p>
+    <w:p>
+      <w:pPr>
+        <w:pStyle w:val="Normal"/>
+        <w:rPr/>
+      </w:pPr>
+      <w:r>
+        <w:rPr/>
+        <w:t/>
+      </w:r>
+    </w:p>
+    <w:p>
+      <w:pPr>
+        <w:pStyle w:val="Normal"/>
+        <w:rPr/>
+      </w:pPr>
+      <w:r>
+        <w:rPr/>
+        <w:t>AF[6] – Alerta o estouro do limite de 10 diárias por mês</w:t>
+      </w:r>
+    </w:p>
+    <w:p>
+      <w:pPr>
+        <w:pStyle w:val="Normal"/>
+        <w:rPr/>
+      </w:pPr>
+      <w:bookmarkStart w:id="2" w:name="__DdeLink__603_36032102961"/>
+      <w:r>
+        <w:rPr/>
+        <w:t/>
+      </w:r>
+      <w:bookmarkEnd w:id="2"/>
+      <w:r>
+        <w:rPr/>
+        <w:t>1. Chefe/Beneficiário Clica em confirmar. </w:t>
+      </w:r>
+    </w:p>
+    <w:p>
+      <w:pPr>
+        <w:pStyle w:val="Normal"/>
+        <w:rPr/>
+      </w:pPr>
+      <w:r>
+        <w:rPr/>
+        <w:t/>
+      </w:r>
+      <w:bookmarkEnd w:id="2"/>
+      <w:r>
+        <w:rPr/>
+        <w:t>2. System Exibe uma mensagem de alerta informando sobre o estouro do limite de 10 diárias por mês. </w:t>
+      </w:r>
+    </w:p>
+    <w:p>
+      <w:pPr>
+        <w:pStyle w:val="Normal"/>
+        <w:rPr/>
+      </w:pPr>
+      <w:r>
+        <w:rPr/>
+        <w:t/>
+      </w:r>
+      <w:bookmarkEnd w:id="2"/>
+      <w:r>
+        <w:rPr/>
+        <w:t>3. Chefe/Beneficiário Fecha o alerta bs 26</w:t>
       </w:r>
     </w:p>
     <w:p>

</xml_diff>